<commit_message>
Writing Article for September 29th 2025
</commit_message>
<xml_diff>
--- a/Articles/2025/1-Blender-Continued/8-Creating-Curves/6-Continuing-To-Learn-More-Techniques/6 Continuing to Learn More Techniques.docx
+++ b/Articles/2025/1-Blender-Continued/8-Creating-Curves/6-Continuing-To-Learn-More-Techniques/6 Continuing to Learn More Techniques.docx
@@ -10,13 +10,339 @@
         <w:t>6 Continuing to Learn More Techniques</w:t>
       </w:r>
     </w:p>
+    <w:sdt>
+      <w:sdtPr>
+        <w:id w:val="-1781021752"/>
+        <w:docPartObj>
+          <w:docPartGallery w:val="Table of Contents"/>
+          <w:docPartUnique/>
+        </w:docPartObj>
+      </w:sdtPr>
+      <w:sdtEndPr>
+        <w:rPr>
+          <w:rFonts w:asciiTheme="minorHAnsi" w:eastAsiaTheme="minorHAnsi" w:hAnsiTheme="minorHAnsi" w:cstheme="minorBidi"/>
+          <w:b/>
+          <w:bCs/>
+          <w:noProof/>
+          <w:color w:val="auto"/>
+          <w:sz w:val="22"/>
+          <w:szCs w:val="22"/>
+        </w:rPr>
+      </w:sdtEndPr>
+      <w:sdtContent>
+        <w:p>
+          <w:pPr>
+            <w:pStyle w:val="TOCHeading"/>
+          </w:pPr>
+          <w:r>
+            <w:t>Contents</w:t>
+          </w:r>
+        </w:p>
+        <w:p>
+          <w:pPr>
+            <w:pStyle w:val="TOC1"/>
+            <w:tabs>
+              <w:tab w:val="right" w:leader="dot" w:pos="9350"/>
+            </w:tabs>
+            <w:rPr>
+              <w:noProof/>
+            </w:rPr>
+          </w:pPr>
+          <w:r>
+            <w:fldChar w:fldCharType="begin"/>
+          </w:r>
+          <w:r>
+            <w:instrText xml:space="preserve"> TOC \o "1-3" \h \z \u </w:instrText>
+          </w:r>
+          <w:r>
+            <w:fldChar w:fldCharType="separate"/>
+          </w:r>
+          <w:hyperlink w:anchor="_Toc192573061" w:history="1">
+            <w:r>
+              <w:rPr>
+                <w:rStyle w:val="Hyperlink"/>
+                <w:noProof/>
+              </w:rPr>
+              <w:t>The Starting Point</w:t>
+            </w:r>
+            <w:r>
+              <w:rPr>
+                <w:noProof/>
+                <w:webHidden/>
+              </w:rPr>
+              <w:tab/>
+            </w:r>
+            <w:r>
+              <w:rPr>
+                <w:noProof/>
+                <w:webHidden/>
+              </w:rPr>
+              <w:fldChar w:fldCharType="begin"/>
+            </w:r>
+            <w:r>
+              <w:rPr>
+                <w:noProof/>
+                <w:webHidden/>
+              </w:rPr>
+              <w:instrText xml:space="preserve"> PAGEREF _Toc192573061 \h </w:instrText>
+            </w:r>
+            <w:r>
+              <w:rPr>
+                <w:noProof/>
+                <w:webHidden/>
+              </w:rPr>
+            </w:r>
+            <w:r>
+              <w:rPr>
+                <w:noProof/>
+                <w:webHidden/>
+              </w:rPr>
+              <w:fldChar w:fldCharType="separate"/>
+            </w:r>
+            <w:r>
+              <w:rPr>
+                <w:noProof/>
+                <w:webHidden/>
+              </w:rPr>
+              <w:t>1</w:t>
+            </w:r>
+            <w:r>
+              <w:rPr>
+                <w:noProof/>
+                <w:webHidden/>
+              </w:rPr>
+              <w:fldChar w:fldCharType="end"/>
+            </w:r>
+          </w:hyperlink>
+        </w:p>
+        <w:p>
+          <w:pPr>
+            <w:pStyle w:val="TOC1"/>
+            <w:tabs>
+              <w:tab w:val="right" w:leader="dot" w:pos="9350"/>
+            </w:tabs>
+            <w:rPr>
+              <w:noProof/>
+            </w:rPr>
+          </w:pPr>
+          <w:hyperlink w:anchor="_Toc192573062" w:history="1">
+            <w:r>
+              <w:rPr>
+                <w:rStyle w:val="Hyperlink"/>
+                <w:noProof/>
+              </w:rPr>
+              <w:t>Move the Cursor to the Selected point</w:t>
+            </w:r>
+            <w:r>
+              <w:rPr>
+                <w:noProof/>
+                <w:webHidden/>
+              </w:rPr>
+              <w:tab/>
+            </w:r>
+            <w:r>
+              <w:rPr>
+                <w:noProof/>
+                <w:webHidden/>
+              </w:rPr>
+              <w:fldChar w:fldCharType="begin"/>
+            </w:r>
+            <w:r>
+              <w:rPr>
+                <w:noProof/>
+                <w:webHidden/>
+              </w:rPr>
+              <w:instrText xml:space="preserve"> PAGEREF _Toc192573062 \h </w:instrText>
+            </w:r>
+            <w:r>
+              <w:rPr>
+                <w:noProof/>
+                <w:webHidden/>
+              </w:rPr>
+            </w:r>
+            <w:r>
+              <w:rPr>
+                <w:noProof/>
+                <w:webHidden/>
+              </w:rPr>
+              <w:fldChar w:fldCharType="separate"/>
+            </w:r>
+            <w:r>
+              <w:rPr>
+                <w:noProof/>
+                <w:webHidden/>
+              </w:rPr>
+              <w:t>3</w:t>
+            </w:r>
+            <w:r>
+              <w:rPr>
+                <w:noProof/>
+                <w:webHidden/>
+              </w:rPr>
+              <w:fldChar w:fldCharType="end"/>
+            </w:r>
+          </w:hyperlink>
+        </w:p>
+        <w:p>
+          <w:pPr>
+            <w:pStyle w:val="TOC1"/>
+            <w:tabs>
+              <w:tab w:val="right" w:leader="dot" w:pos="9350"/>
+            </w:tabs>
+            <w:rPr>
+              <w:noProof/>
+            </w:rPr>
+          </w:pPr>
+          <w:hyperlink w:anchor="_Toc192573063" w:history="1">
+            <w:r>
+              <w:rPr>
+                <w:rStyle w:val="Hyperlink"/>
+                <w:noProof/>
+              </w:rPr>
+              <w:t>Moving the Cursor to the Vertical Center of View Port</w:t>
+            </w:r>
+            <w:r>
+              <w:rPr>
+                <w:noProof/>
+                <w:webHidden/>
+              </w:rPr>
+              <w:tab/>
+            </w:r>
+            <w:r>
+              <w:rPr>
+                <w:noProof/>
+                <w:webHidden/>
+              </w:rPr>
+              <w:fldChar w:fldCharType="begin"/>
+            </w:r>
+            <w:r>
+              <w:rPr>
+                <w:noProof/>
+                <w:webHidden/>
+              </w:rPr>
+              <w:instrText xml:space="preserve"> PAGEREF _Toc192573063 \h </w:instrText>
+            </w:r>
+            <w:r>
+              <w:rPr>
+                <w:noProof/>
+                <w:webHidden/>
+              </w:rPr>
+            </w:r>
+            <w:r>
+              <w:rPr>
+                <w:noProof/>
+                <w:webHidden/>
+              </w:rPr>
+              <w:fldChar w:fldCharType="separate"/>
+            </w:r>
+            <w:r>
+              <w:rPr>
+                <w:noProof/>
+                <w:webHidden/>
+              </w:rPr>
+              <w:t>4</w:t>
+            </w:r>
+            <w:r>
+              <w:rPr>
+                <w:noProof/>
+                <w:webHidden/>
+              </w:rPr>
+              <w:fldChar w:fldCharType="end"/>
+            </w:r>
+          </w:hyperlink>
+        </w:p>
+        <w:p>
+          <w:r>
+            <w:rPr>
+              <w:b/>
+              <w:bCs/>
+              <w:noProof/>
+            </w:rPr>
+            <w:fldChar w:fldCharType="end"/>
+          </w:r>
+        </w:p>
+      </w:sdtContent>
+    </w:sdt>
+    <w:p/>
+    <w:p/>
     <w:p>
       <w:r>
-        <w:t>Once again, we are starting off from our last tutorial. So, your shape right now should be looking like this.</w:t>
+        <w:rPr>
+          <w:noProof/>
+        </w:rPr>
+        <w:drawing>
+          <wp:inline distT="0" distB="0" distL="0" distR="0" wp14:anchorId="3A68C1BF" wp14:editId="29531FF8">
+            <wp:extent cx="2567940" cy="2295525"/>
+            <wp:effectExtent l="0" t="0" r="3810" b="9525"/>
+            <wp:docPr id="1199218035" name="Picture 2"/>
+            <wp:cNvGraphicFramePr>
+              <a:graphicFrameLocks xmlns:a="http://schemas.openxmlformats.org/drawingml/2006/main" noChangeAspect="1"/>
+            </wp:cNvGraphicFramePr>
+            <a:graphic xmlns:a="http://schemas.openxmlformats.org/drawingml/2006/main">
+              <a:graphicData uri="http://schemas.openxmlformats.org/drawingml/2006/picture">
+                <pic:pic xmlns:pic="http://schemas.openxmlformats.org/drawingml/2006/picture">
+                  <pic:nvPicPr>
+                    <pic:cNvPr id="0" name="Picture 1"/>
+                    <pic:cNvPicPr>
+                      <a:picLocks noChangeAspect="1" noChangeArrowheads="1"/>
+                    </pic:cNvPicPr>
+                  </pic:nvPicPr>
+                  <pic:blipFill>
+                    <a:blip r:embed="rId8">
+                      <a:extLst>
+                        <a:ext uri="{28A0092B-C50C-407E-A947-70E740481C1C}">
+                          <a14:useLocalDpi xmlns:a14="http://schemas.microsoft.com/office/drawing/2010/main" val="0"/>
+                        </a:ext>
+                      </a:extLst>
+                    </a:blip>
+                    <a:srcRect/>
+                    <a:stretch>
+                      <a:fillRect/>
+                    </a:stretch>
+                  </pic:blipFill>
+                  <pic:spPr bwMode="auto">
+                    <a:xfrm>
+                      <a:off x="0" y="0"/>
+                      <a:ext cx="2567940" cy="2295525"/>
+                    </a:xfrm>
+                    <a:prstGeom prst="rect">
+                      <a:avLst/>
+                    </a:prstGeom>
+                    <a:noFill/>
+                    <a:ln>
+                      <a:noFill/>
+                    </a:ln>
+                  </pic:spPr>
+                </pic:pic>
+              </a:graphicData>
+            </a:graphic>
+          </wp:inline>
+        </w:drawing>
       </w:r>
     </w:p>
     <w:p>
-      <w:r>
+      <w:pPr>
+        <w:pStyle w:val="Heading1"/>
+      </w:pPr>
+      <w:bookmarkStart w:id="0" w:name="_Hlk192571244"/>
+      <w:bookmarkStart w:id="1" w:name="_Toc192573061"/>
+      <w:r>
+        <w:t>The Starting Point</w:t>
+      </w:r>
+      <w:bookmarkEnd w:id="1"/>
+    </w:p>
+    <w:bookmarkEnd w:id="0"/>
+    <w:p>
+      <w:r>
+        <w:t>Once again, we are starting off from our last tutorial. So, your shape right now should be looking like this.</w:t>
+      </w:r>
+    </w:p>
+    <w:p>
+      <w:r>
+        <w:rPr>
+          <w:noProof/>
+        </w:rPr>
+        <w:lastRenderedPageBreak/>
         <w:drawing>
           <wp:inline distT="0" distB="0" distL="0" distR="0" wp14:anchorId="3E919EA6" wp14:editId="561331C3">
             <wp:extent cx="4369131" cy="4615776"/>
@@ -33,7 +359,7 @@
                     <pic:cNvPicPr/>
                   </pic:nvPicPr>
                   <pic:blipFill>
-                    <a:blip r:embed="rId7"/>
+                    <a:blip r:embed="rId9"/>
                     <a:stretch>
                       <a:fillRect/>
                     </a:stretch>
@@ -62,12 +388,11 @@
     </w:p>
     <w:p>
       <w:r>
-        <w:lastRenderedPageBreak/>
         <w:drawing>
-          <wp:inline distT="0" distB="0" distL="0" distR="0" wp14:anchorId="625A1516" wp14:editId="6776E2E0">
-            <wp:extent cx="2912375" cy="2586418"/>
-            <wp:effectExtent l="0" t="0" r="2540" b="4445"/>
-            <wp:docPr id="261548983" name="Picture 1"/>
+          <wp:inline distT="0" distB="0" distL="0" distR="0" wp14:anchorId="2FA90A37" wp14:editId="4F8368F5">
+            <wp:extent cx="2829319" cy="2486372"/>
+            <wp:effectExtent l="0" t="0" r="0" b="9525"/>
+            <wp:docPr id="509584984" name="Picture 1"/>
             <wp:cNvGraphicFramePr>
               <a:graphicFrameLocks xmlns:a="http://schemas.openxmlformats.org/drawingml/2006/main" noChangeAspect="1"/>
             </wp:cNvGraphicFramePr>
@@ -75,30 +400,29 @@
               <a:graphicData uri="http://schemas.openxmlformats.org/drawingml/2006/picture">
                 <pic:pic xmlns:pic="http://schemas.openxmlformats.org/drawingml/2006/picture">
                   <pic:nvPicPr>
-                    <pic:cNvPr id="261548983" name=""/>
+                    <pic:cNvPr id="509584984" name="Picture 1"/>
                     <pic:cNvPicPr/>
                   </pic:nvPicPr>
-                  <pic:blipFill rotWithShape="1">
-                    <a:blip r:embed="rId8"/>
-                    <a:srcRect t="23333"/>
-                    <a:stretch/>
+                  <pic:blipFill>
+                    <a:blip r:embed="rId10">
+                      <a:extLst>
+                        <a:ext uri="{28A0092B-C50C-407E-A947-70E740481C1C}">
+                          <a14:useLocalDpi xmlns:a14="http://schemas.microsoft.com/office/drawing/2010/main" val="0"/>
+                        </a:ext>
+                      </a:extLst>
+                    </a:blip>
+                    <a:stretch>
+                      <a:fillRect/>
+                    </a:stretch>
                   </pic:blipFill>
-                  <pic:spPr bwMode="auto">
+                  <pic:spPr>
                     <a:xfrm>
                       <a:off x="0" y="0"/>
-                      <a:ext cx="2918672" cy="2592010"/>
+                      <a:ext cx="2829319" cy="2486372"/>
                     </a:xfrm>
                     <a:prstGeom prst="rect">
                       <a:avLst/>
                     </a:prstGeom>
-                    <a:ln>
-                      <a:noFill/>
-                    </a:ln>
-                    <a:extLst>
-                      <a:ext uri="{53640926-AAD7-44D8-BBD7-CCE9431645EC}">
-                        <a14:shadowObscured xmlns:a14="http://schemas.microsoft.com/office/drawing/2010/main"/>
-                      </a:ext>
-                    </a:extLst>
                   </pic:spPr>
                 </pic:pic>
               </a:graphicData>
@@ -111,9 +435,12 @@
       <w:pPr>
         <w:pStyle w:val="Heading1"/>
       </w:pPr>
-      <w:r>
+      <w:bookmarkStart w:id="2" w:name="_Toc192573062"/>
+      <w:r>
+        <w:lastRenderedPageBreak/>
         <w:t>Move the Cursor to the Selected point</w:t>
       </w:r>
+      <w:bookmarkEnd w:id="2"/>
     </w:p>
     <w:p>
       <w:r>
@@ -162,6 +489,9 @@
     </w:p>
     <w:p>
       <w:r>
+        <w:rPr>
+          <w:noProof/>
+        </w:rPr>
         <w:drawing>
           <wp:inline distT="0" distB="0" distL="0" distR="0" wp14:anchorId="260B1C92" wp14:editId="1353DFC3">
             <wp:extent cx="3743847" cy="2800741"/>
@@ -178,7 +508,7 @@
                     <pic:cNvPicPr/>
                   </pic:nvPicPr>
                   <pic:blipFill>
-                    <a:blip r:embed="rId9"/>
+                    <a:blip r:embed="rId11"/>
                     <a:stretch>
                       <a:fillRect/>
                     </a:stretch>
@@ -206,7 +536,9 @@
     </w:p>
     <w:p>
       <w:r>
-        <w:lastRenderedPageBreak/>
+        <w:rPr>
+          <w:noProof/>
+        </w:rPr>
         <w:drawing>
           <wp:inline distT="0" distB="0" distL="0" distR="0" wp14:anchorId="14CD2388" wp14:editId="1CD8C36B">
             <wp:extent cx="4315427" cy="3781953"/>
@@ -223,7 +555,7 @@
                     <pic:cNvPicPr/>
                   </pic:nvPicPr>
                   <pic:blipFill>
-                    <a:blip r:embed="rId10"/>
+                    <a:blip r:embed="rId12"/>
                     <a:stretch>
                       <a:fillRect/>
                     </a:stretch>
@@ -244,9 +576,56 @@
         </w:drawing>
       </w:r>
     </w:p>
+    <w:p/>
     <w:p>
-      <w:r>
-        <w:t>But we want to set the cursor location for the X axis to be 0. So, the cursor will move right to the green line, but be siting directly across from the point on the controller.</w:t>
+      <w:pPr>
+        <w:pStyle w:val="Heading1"/>
+      </w:pPr>
+      <w:bookmarkStart w:id="3" w:name="_Toc192573063"/>
+      <w:r>
+        <w:lastRenderedPageBreak/>
+        <w:t>Moving the Cursor to the Vertical Center of View Port</w:t>
+      </w:r>
+      <w:bookmarkEnd w:id="3"/>
+    </w:p>
+    <w:p>
+      <w:r>
+        <w:t>The Vertical Center of the View Port is indicated by that straight green line that is sitting to the right of our Move Tool. We can move our cursor to this point by</w:t>
+      </w:r>
+      <w:r>
+        <w:t xml:space="preserve"> </w:t>
+      </w:r>
+      <w:r>
+        <w:t>setting</w:t>
+      </w:r>
+      <w:r>
+        <w:t xml:space="preserve"> the cursor location for the </w:t>
+      </w:r>
+      <w:r>
+        <w:rPr>
+          <w:rStyle w:val="BlueBoldenChar"/>
+          <w:rFonts w:eastAsiaTheme="minorHAnsi"/>
+        </w:rPr>
+        <w:t>X</w:t>
+      </w:r>
+      <w:r>
+        <w:t xml:space="preserve"> axis to be </w:t>
+      </w:r>
+      <w:r>
+        <w:rPr>
+          <w:rStyle w:val="BlueBoldenChar"/>
+          <w:rFonts w:eastAsiaTheme="minorHAnsi"/>
+        </w:rPr>
+        <w:t>0</w:t>
+      </w:r>
+      <w:r>
+        <w:t xml:space="preserve">. So, the cursor will move right to the green line, </w:t>
+      </w:r>
+      <w:r>
+        <w:t>and</w:t>
+      </w:r>
+      <w:r>
+        <w:t xml:space="preserve"> be siting directly across from the point on the controller.</w:t>
       </w:r>
     </w:p>
     <w:p>
@@ -294,7 +673,16 @@
         <w:t>,</w:t>
       </w:r>
       <w:r>
-        <w:t xml:space="preserve"> of that panel to the right of the view port, that we popped open with the </w:t>
+        <w:t xml:space="preserve"> of that panel to the right of the view port</w:t>
+      </w:r>
+      <w:r>
+        <w:t>.</w:t>
+      </w:r>
+      <w:r>
+        <w:t xml:space="preserve"> </w:t>
+      </w:r>
+      <w:r>
+        <w:t xml:space="preserve">So, will need to pop that panel open with the </w:t>
       </w:r>
       <w:r>
         <w:rPr>
@@ -307,9 +695,67 @@
         <w:t xml:space="preserve"> key.</w:t>
       </w:r>
     </w:p>
+    <w:p/>
     <w:p>
       <w:r>
-        <w:lastRenderedPageBreak/>
+        <w:t xml:space="preserve">Now under 3D Cursor in this panel, inside of the </w:t>
+      </w:r>
+      <w:r>
+        <w:rPr>
+          <w:rStyle w:val="BlueBoldenChar"/>
+          <w:rFonts w:eastAsiaTheme="minorHAnsi"/>
+        </w:rPr>
+        <w:t>View tab</w:t>
+      </w:r>
+      <w:r>
+        <w:t xml:space="preserve">, set the </w:t>
+      </w:r>
+      <w:r>
+        <w:rPr>
+          <w:rStyle w:val="BlueBoldenChar"/>
+          <w:rFonts w:eastAsiaTheme="minorHAnsi"/>
+        </w:rPr>
+        <w:t>3D</w:t>
+      </w:r>
+      <w:r>
+        <w:t xml:space="preserve"> </w:t>
+      </w:r>
+      <w:r>
+        <w:rPr>
+          <w:rStyle w:val="BlueBoldenChar"/>
+          <w:rFonts w:eastAsiaTheme="minorHAnsi"/>
+        </w:rPr>
+        <w:t>Cursor Location</w:t>
+      </w:r>
+      <w:r>
+        <w:t xml:space="preserve"> for the </w:t>
+      </w:r>
+      <w:r>
+        <w:rPr>
+          <w:rStyle w:val="BlueBoldenChar"/>
+          <w:rFonts w:eastAsiaTheme="minorHAnsi"/>
+        </w:rPr>
+        <w:t>X</w:t>
+      </w:r>
+      <w:r>
+        <w:t xml:space="preserve"> to be </w:t>
+      </w:r>
+      <w:r>
+        <w:rPr>
+          <w:rStyle w:val="BlueBoldenChar"/>
+          <w:rFonts w:eastAsiaTheme="minorHAnsi"/>
+        </w:rPr>
+        <w:t>0</w:t>
+      </w:r>
+      <w:r>
+        <w:t xml:space="preserve">. </w:t>
+      </w:r>
+    </w:p>
+    <w:p>
+      <w:r>
+        <w:rPr>
+          <w:noProof/>
+        </w:rPr>
         <w:drawing>
           <wp:inline distT="0" distB="0" distL="0" distR="0" wp14:anchorId="76F21A4E" wp14:editId="40E821DD">
             <wp:extent cx="4972744" cy="4067743"/>
@@ -326,7 +772,7 @@
                     <pic:cNvPicPr/>
                   </pic:nvPicPr>
                   <pic:blipFill>
-                    <a:blip r:embed="rId11"/>
+                    <a:blip r:embed="rId13"/>
                     <a:stretch>
                       <a:fillRect/>
                     </a:stretch>
@@ -349,11 +795,20 @@
     </w:p>
     <w:p>
       <w:r>
-        <w:t>Select these elements on the Curve</w:t>
+        <w:t>Now s</w:t>
+      </w:r>
+      <w:r>
+        <w:t>elect these elements on the Curve</w:t>
+      </w:r>
+      <w:r>
+        <w:t>, as it is illustrated in the image below.</w:t>
       </w:r>
     </w:p>
     <w:p>
       <w:r>
+        <w:rPr>
+          <w:noProof/>
+        </w:rPr>
         <w:lastRenderedPageBreak/>
         <w:drawing>
           <wp:inline distT="0" distB="0" distL="0" distR="0" wp14:anchorId="3B80D745" wp14:editId="42A88571">
@@ -371,7 +826,7 @@
                     <pic:cNvPicPr/>
                   </pic:nvPicPr>
                   <pic:blipFill>
-                    <a:blip r:embed="rId12"/>
+                    <a:blip r:embed="rId14"/>
                     <a:stretch>
                       <a:fillRect/>
                     </a:stretch>
@@ -419,6 +874,9 @@
     </w:p>
     <w:p>
       <w:r>
+        <w:rPr>
+          <w:noProof/>
+        </w:rPr>
         <w:lastRenderedPageBreak/>
         <w:drawing>
           <wp:inline distT="0" distB="0" distL="0" distR="0" wp14:anchorId="2980DCDC" wp14:editId="1FE500F5">
@@ -436,7 +894,7 @@
                     <pic:cNvPicPr/>
                   </pic:nvPicPr>
                   <pic:blipFill>
-                    <a:blip r:embed="rId13"/>
+                    <a:blip r:embed="rId15"/>
                     <a:stretch>
                       <a:fillRect/>
                     </a:stretch>
@@ -460,190 +918,33 @@
     <w:p/>
     <w:p>
       <w:r>
-        <w:t>Next select these two points.</w:t>
-      </w:r>
-    </w:p>
-    <w:p>
-      <w:r>
-        <w:drawing>
-          <wp:inline distT="0" distB="0" distL="0" distR="0" wp14:anchorId="31867F5B" wp14:editId="50B2F0D4">
-            <wp:extent cx="3407721" cy="2938701"/>
-            <wp:effectExtent l="0" t="0" r="2540" b="0"/>
-            <wp:docPr id="624860158" name="Picture 1"/>
-            <wp:cNvGraphicFramePr>
-              <a:graphicFrameLocks xmlns:a="http://schemas.openxmlformats.org/drawingml/2006/main" noChangeAspect="1"/>
-            </wp:cNvGraphicFramePr>
-            <a:graphic xmlns:a="http://schemas.openxmlformats.org/drawingml/2006/main">
-              <a:graphicData uri="http://schemas.openxmlformats.org/drawingml/2006/picture">
-                <pic:pic xmlns:pic="http://schemas.openxmlformats.org/drawingml/2006/picture">
-                  <pic:nvPicPr>
-                    <pic:cNvPr id="624860158" name=""/>
-                    <pic:cNvPicPr/>
-                  </pic:nvPicPr>
-                  <pic:blipFill>
-                    <a:blip r:embed="rId14"/>
-                    <a:stretch>
-                      <a:fillRect/>
-                    </a:stretch>
-                  </pic:blipFill>
-                  <pic:spPr>
-                    <a:xfrm>
-                      <a:off x="0" y="0"/>
-                      <a:ext cx="3413410" cy="2943607"/>
-                    </a:xfrm>
-                    <a:prstGeom prst="rect">
-                      <a:avLst/>
-                    </a:prstGeom>
-                  </pic:spPr>
-                </pic:pic>
-              </a:graphicData>
-            </a:graphic>
-          </wp:inline>
-        </w:drawing>
-      </w:r>
-    </w:p>
-    <w:p>
-      <w:r>
-        <w:t xml:space="preserve">Hit the </w:t>
+        <w:t xml:space="preserve">We want to try and realign this curve as best as we can. We can just align points with the </w:t>
       </w:r>
       <w:r>
         <w:rPr>
           <w:rStyle w:val="BlueBoldenChar"/>
           <w:rFonts w:eastAsiaTheme="minorHAnsi"/>
         </w:rPr>
-        <w:t>Shift</w:t>
-      </w:r>
-      <w:r>
-        <w:t xml:space="preserve"> and </w:t>
-      </w:r>
-      <w:r>
-        <w:rPr>
-          <w:rStyle w:val="BlueBoldenChar"/>
-          <w:rFonts w:eastAsiaTheme="minorHAnsi"/>
-        </w:rPr>
-        <w:t>S</w:t>
-      </w:r>
-      <w:r>
-        <w:t xml:space="preserve"> again and hit the </w:t>
-      </w:r>
-      <w:r>
-        <w:rPr>
-          <w:rStyle w:val="BlueBoldenChar"/>
-          <w:rFonts w:eastAsiaTheme="minorHAnsi"/>
-        </w:rPr>
-        <w:t>Cursor to Selected</w:t>
-      </w:r>
-      <w:r>
-        <w:t xml:space="preserve"> again.</w:t>
-      </w:r>
-    </w:p>
-    <w:p/>
-    <w:p>
-      <w:r>
-        <w:drawing>
-          <wp:inline distT="0" distB="0" distL="0" distR="0" wp14:anchorId="666EBCDC" wp14:editId="41503404">
-            <wp:extent cx="5106113" cy="3229426"/>
-            <wp:effectExtent l="0" t="0" r="0" b="9525"/>
-            <wp:docPr id="618384973" name="Picture 1"/>
-            <wp:cNvGraphicFramePr>
-              <a:graphicFrameLocks xmlns:a="http://schemas.openxmlformats.org/drawingml/2006/main" noChangeAspect="1"/>
-            </wp:cNvGraphicFramePr>
-            <a:graphic xmlns:a="http://schemas.openxmlformats.org/drawingml/2006/main">
-              <a:graphicData uri="http://schemas.openxmlformats.org/drawingml/2006/picture">
-                <pic:pic xmlns:pic="http://schemas.openxmlformats.org/drawingml/2006/picture">
-                  <pic:nvPicPr>
-                    <pic:cNvPr id="618384973" name=""/>
-                    <pic:cNvPicPr/>
-                  </pic:nvPicPr>
-                  <pic:blipFill>
-                    <a:blip r:embed="rId15"/>
-                    <a:stretch>
-                      <a:fillRect/>
-                    </a:stretch>
-                  </pic:blipFill>
-                  <pic:spPr>
-                    <a:xfrm>
-                      <a:off x="0" y="0"/>
-                      <a:ext cx="5106113" cy="3229426"/>
-                    </a:xfrm>
-                    <a:prstGeom prst="rect">
-                      <a:avLst/>
-                    </a:prstGeom>
-                  </pic:spPr>
-                </pic:pic>
-              </a:graphicData>
-            </a:graphic>
-          </wp:inline>
-        </w:drawing>
-      </w:r>
-    </w:p>
-    <w:p/>
-    <w:p>
-      <w:r>
-        <w:t xml:space="preserve">Your Cursor with the Move Tool in it will find the </w:t>
-      </w:r>
-      <w:r>
-        <w:rPr>
-          <w:rStyle w:val="BlueBoldenChar"/>
-          <w:rFonts w:eastAsiaTheme="minorHAnsi"/>
-        </w:rPr>
-        <w:t>mid-point</w:t>
-      </w:r>
-      <w:r>
-        <w:t xml:space="preserve"> between these two controls.</w:t>
+        <w:t>G</w:t>
+      </w:r>
+      <w:r>
+        <w:t xml:space="preserve"> key. </w:t>
+      </w:r>
+      <w:r>
+        <w:t>Try to line up these two points (as illustrated below)</w:t>
+      </w:r>
+      <w:r>
+        <w:t xml:space="preserve"> straight up and down from each other.</w:t>
       </w:r>
     </w:p>
     <w:p>
       <w:r>
+        <w:rPr>
+          <w:noProof/>
+        </w:rPr>
         <w:drawing>
-          <wp:inline distT="0" distB="0" distL="0" distR="0" wp14:anchorId="69E3A7C0" wp14:editId="5DA759F3">
-            <wp:extent cx="4744112" cy="3458058"/>
-            <wp:effectExtent l="0" t="0" r="0" b="9525"/>
-            <wp:docPr id="696060605" name="Picture 1"/>
-            <wp:cNvGraphicFramePr>
-              <a:graphicFrameLocks xmlns:a="http://schemas.openxmlformats.org/drawingml/2006/main" noChangeAspect="1"/>
-            </wp:cNvGraphicFramePr>
-            <a:graphic xmlns:a="http://schemas.openxmlformats.org/drawingml/2006/main">
-              <a:graphicData uri="http://schemas.openxmlformats.org/drawingml/2006/picture">
-                <pic:pic xmlns:pic="http://schemas.openxmlformats.org/drawingml/2006/picture">
-                  <pic:nvPicPr>
-                    <pic:cNvPr id="696060605" name=""/>
-                    <pic:cNvPicPr/>
-                  </pic:nvPicPr>
-                  <pic:blipFill>
-                    <a:blip r:embed="rId16"/>
-                    <a:stretch>
-                      <a:fillRect/>
-                    </a:stretch>
-                  </pic:blipFill>
-                  <pic:spPr>
-                    <a:xfrm>
-                      <a:off x="0" y="0"/>
-                      <a:ext cx="4744112" cy="3458058"/>
-                    </a:xfrm>
-                    <a:prstGeom prst="rect">
-                      <a:avLst/>
-                    </a:prstGeom>
-                  </pic:spPr>
-                </pic:pic>
-              </a:graphicData>
-            </a:graphic>
-          </wp:inline>
-        </w:drawing>
-      </w:r>
-    </w:p>
-    <w:p/>
-    <w:p>
-      <w:r>
-        <w:lastRenderedPageBreak/>
-        <w:t>We want to try and realign this curve as best as we can. We can just align points with the g key. These two straight up and down from each other.</w:t>
-      </w:r>
-    </w:p>
-    <w:p>
-      <w:r>
-        <w:drawing>
-          <wp:inline distT="0" distB="0" distL="0" distR="0" wp14:anchorId="5E3D9031" wp14:editId="7AD18E26">
-            <wp:extent cx="4677428" cy="3762900"/>
+          <wp:inline distT="0" distB="0" distL="0" distR="0" wp14:anchorId="5E3D9031" wp14:editId="196CBD55">
+            <wp:extent cx="3801286" cy="3058061"/>
             <wp:effectExtent l="0" t="0" r="8890" b="9525"/>
             <wp:docPr id="1232350065" name="Picture 1"/>
             <wp:cNvGraphicFramePr>
@@ -657,7 +958,7 @@
                     <pic:cNvPicPr/>
                   </pic:nvPicPr>
                   <pic:blipFill>
-                    <a:blip r:embed="rId17"/>
+                    <a:blip r:embed="rId16"/>
                     <a:stretch>
                       <a:fillRect/>
                     </a:stretch>
@@ -665,7 +966,7 @@
                   <pic:spPr>
                     <a:xfrm>
                       <a:off x="0" y="0"/>
-                      <a:ext cx="4677428" cy="3762900"/>
+                      <a:ext cx="3807850" cy="3063342"/>
                     </a:xfrm>
                     <a:prstGeom prst="rect">
                       <a:avLst/>
@@ -680,57 +981,15 @@
     </w:p>
     <w:p>
       <w:r>
-        <w:t>And this center point on this grid line here.</w:t>
+        <w:lastRenderedPageBreak/>
+        <w:t>We just want a fairly nice curve for this side.</w:t>
       </w:r>
     </w:p>
     <w:p>
       <w:r>
-        <w:lastRenderedPageBreak/>
-        <w:drawing>
-          <wp:inline distT="0" distB="0" distL="0" distR="0" wp14:anchorId="6F8D4F35" wp14:editId="1B24A4AF">
-            <wp:extent cx="5544324" cy="3677163"/>
-            <wp:effectExtent l="0" t="0" r="0" b="0"/>
-            <wp:docPr id="354429361" name="Picture 1"/>
-            <wp:cNvGraphicFramePr>
-              <a:graphicFrameLocks xmlns:a="http://schemas.openxmlformats.org/drawingml/2006/main" noChangeAspect="1"/>
-            </wp:cNvGraphicFramePr>
-            <a:graphic xmlns:a="http://schemas.openxmlformats.org/drawingml/2006/main">
-              <a:graphicData uri="http://schemas.openxmlformats.org/drawingml/2006/picture">
-                <pic:pic xmlns:pic="http://schemas.openxmlformats.org/drawingml/2006/picture">
-                  <pic:nvPicPr>
-                    <pic:cNvPr id="354429361" name=""/>
-                    <pic:cNvPicPr/>
-                  </pic:nvPicPr>
-                  <pic:blipFill>
-                    <a:blip r:embed="rId18"/>
-                    <a:stretch>
-                      <a:fillRect/>
-                    </a:stretch>
-                  </pic:blipFill>
-                  <pic:spPr>
-                    <a:xfrm>
-                      <a:off x="0" y="0"/>
-                      <a:ext cx="5544324" cy="3677163"/>
-                    </a:xfrm>
-                    <a:prstGeom prst="rect">
-                      <a:avLst/>
-                    </a:prstGeom>
-                  </pic:spPr>
-                </pic:pic>
-              </a:graphicData>
-            </a:graphic>
-          </wp:inline>
-        </w:drawing>
-      </w:r>
-    </w:p>
-    <w:p>
-      <w:r>
-        <w:t>We just want a fairly nice curve for this side.</w:t>
-      </w:r>
-    </w:p>
-    <w:p>
-      <w:r>
-        <w:lastRenderedPageBreak/>
+        <w:rPr>
+          <w:noProof/>
+        </w:rPr>
         <w:drawing>
           <wp:inline distT="0" distB="0" distL="0" distR="0" wp14:anchorId="161CCAD3" wp14:editId="6D3DEF60">
             <wp:extent cx="3988953" cy="4132495"/>
@@ -747,7 +1006,7 @@
                     <pic:cNvPicPr/>
                   </pic:nvPicPr>
                   <pic:blipFill>
-                    <a:blip r:embed="rId19"/>
+                    <a:blip r:embed="rId17"/>
                     <a:stretch>
                       <a:fillRect/>
                     </a:stretch>
@@ -770,25 +1029,40 @@
     </w:p>
     <w:p/>
     <w:p>
-      <w:hyperlink r:id="rId20" w:history="1">
-        <w:r>
-          <w:rPr>
-            <w:rStyle w:val="Hyperlink"/>
-          </w:rPr>
-          <w:t>https://www.youtube.com/watch?v=f53GvpTIO2w</w:t>
-        </w:r>
-      </w:hyperlink>
+      <w:r>
+        <w:t xml:space="preserve">We want to select these </w:t>
+      </w:r>
+      <w:r>
+        <w:rPr>
+          <w:rStyle w:val="BlueBoldenChar"/>
+          <w:rFonts w:eastAsiaTheme="minorHAnsi"/>
+        </w:rPr>
+        <w:t>two points here</w:t>
+      </w:r>
+      <w:r>
+        <w:t xml:space="preserve"> and make this handle to be a bit longer. Just take the move tool and </w:t>
+      </w:r>
+      <w:r>
+        <w:t>scoot this whole section</w:t>
+      </w:r>
+      <w:r>
+        <w:t xml:space="preserve"> downward.</w:t>
+      </w:r>
+      <w:r>
+        <w:t xml:space="preserve"> This next image will show what this bottom section looks like before the move.</w:t>
+      </w:r>
     </w:p>
     <w:p>
       <w:r>
         <w:rPr>
           <w:noProof/>
         </w:rPr>
+        <w:lastRenderedPageBreak/>
         <w:drawing>
-          <wp:inline distT="0" distB="0" distL="0" distR="0" wp14:anchorId="194A4454" wp14:editId="5104ED44">
-            <wp:extent cx="5943600" cy="942975"/>
+          <wp:inline distT="0" distB="0" distL="0" distR="0" wp14:anchorId="027C9F60" wp14:editId="01FAE56B">
+            <wp:extent cx="4134427" cy="3877216"/>
             <wp:effectExtent l="0" t="0" r="0" b="9525"/>
-            <wp:docPr id="1797257511" name="Picture 1"/>
+            <wp:docPr id="405732835" name="Picture 1"/>
             <wp:cNvGraphicFramePr>
               <a:graphicFrameLocks xmlns:a="http://schemas.openxmlformats.org/drawingml/2006/main" noChangeAspect="1"/>
             </wp:cNvGraphicFramePr>
@@ -796,11 +1070,11 @@
               <a:graphicData uri="http://schemas.openxmlformats.org/drawingml/2006/picture">
                 <pic:pic xmlns:pic="http://schemas.openxmlformats.org/drawingml/2006/picture">
                   <pic:nvPicPr>
-                    <pic:cNvPr id="1797257511" name=""/>
+                    <pic:cNvPr id="405732835" name=""/>
                     <pic:cNvPicPr/>
                   </pic:nvPicPr>
                   <pic:blipFill>
-                    <a:blip r:embed="rId21"/>
+                    <a:blip r:embed="rId18"/>
                     <a:stretch>
                       <a:fillRect/>
                     </a:stretch>
@@ -808,7 +1082,7 @@
                   <pic:spPr>
                     <a:xfrm>
                       <a:off x="0" y="0"/>
-                      <a:ext cx="5943600" cy="942975"/>
+                      <a:ext cx="4134427" cy="3877216"/>
                     </a:xfrm>
                     <a:prstGeom prst="rect">
                       <a:avLst/>
@@ -821,8 +1095,141 @@
         </w:drawing>
       </w:r>
     </w:p>
+    <w:p>
+      <w:r>
+        <w:t xml:space="preserve">You can hit the </w:t>
+      </w:r>
+      <w:r>
+        <w:rPr>
+          <w:rStyle w:val="BlueBoldenChar"/>
+          <w:rFonts w:eastAsiaTheme="minorHAnsi"/>
+        </w:rPr>
+        <w:t>Y</w:t>
+      </w:r>
+      <w:r>
+        <w:t xml:space="preserve"> key to make sure that it moves straight downward on the </w:t>
+      </w:r>
+      <w:r>
+        <w:rPr>
+          <w:rStyle w:val="BlueBoldenChar"/>
+          <w:rFonts w:eastAsiaTheme="minorHAnsi"/>
+        </w:rPr>
+        <w:t>Y axis</w:t>
+      </w:r>
+      <w:r>
+        <w:t>.</w:t>
+      </w:r>
+      <w:r>
+        <w:t xml:space="preserve"> This is what the bottom part looks like after the move.</w:t>
+      </w:r>
+    </w:p>
+    <w:p>
+      <w:r>
+        <w:rPr>
+          <w:noProof/>
+        </w:rPr>
+        <w:drawing>
+          <wp:inline distT="0" distB="0" distL="0" distR="0" wp14:anchorId="113FEE8D" wp14:editId="40515540">
+            <wp:extent cx="3657147" cy="3597366"/>
+            <wp:effectExtent l="0" t="0" r="635" b="3175"/>
+            <wp:docPr id="1567915282" name="Picture 1"/>
+            <wp:cNvGraphicFramePr>
+              <a:graphicFrameLocks xmlns:a="http://schemas.openxmlformats.org/drawingml/2006/main" noChangeAspect="1"/>
+            </wp:cNvGraphicFramePr>
+            <a:graphic xmlns:a="http://schemas.openxmlformats.org/drawingml/2006/main">
+              <a:graphicData uri="http://schemas.openxmlformats.org/drawingml/2006/picture">
+                <pic:pic xmlns:pic="http://schemas.openxmlformats.org/drawingml/2006/picture">
+                  <pic:nvPicPr>
+                    <pic:cNvPr id="1567915282" name=""/>
+                    <pic:cNvPicPr/>
+                  </pic:nvPicPr>
+                  <pic:blipFill>
+                    <a:blip r:embed="rId19"/>
+                    <a:stretch>
+                      <a:fillRect/>
+                    </a:stretch>
+                  </pic:blipFill>
+                  <pic:spPr>
+                    <a:xfrm>
+                      <a:off x="0" y="0"/>
+                      <a:ext cx="3666229" cy="3606300"/>
+                    </a:xfrm>
+                    <a:prstGeom prst="rect">
+                      <a:avLst/>
+                    </a:prstGeom>
+                  </pic:spPr>
+                </pic:pic>
+              </a:graphicData>
+            </a:graphic>
+          </wp:inline>
+        </w:drawing>
+      </w:r>
+    </w:p>
+    <w:p/>
+    <w:p>
+      <w:bookmarkStart w:id="4" w:name="_Hlk192570983"/>
+      <w:r>
+        <w:t>The Shape should look like this now.</w:t>
+      </w:r>
+    </w:p>
+    <w:p>
+      <w:r>
+        <w:rPr>
+          <w:noProof/>
+        </w:rPr>
+        <w:drawing>
+          <wp:inline distT="0" distB="0" distL="0" distR="0" wp14:anchorId="4D808550" wp14:editId="56872D5F">
+            <wp:extent cx="5077534" cy="6496957"/>
+            <wp:effectExtent l="0" t="0" r="8890" b="0"/>
+            <wp:docPr id="2028832859" name="Picture 1"/>
+            <wp:cNvGraphicFramePr>
+              <a:graphicFrameLocks xmlns:a="http://schemas.openxmlformats.org/drawingml/2006/main" noChangeAspect="1"/>
+            </wp:cNvGraphicFramePr>
+            <a:graphic xmlns:a="http://schemas.openxmlformats.org/drawingml/2006/main">
+              <a:graphicData uri="http://schemas.openxmlformats.org/drawingml/2006/picture">
+                <pic:pic xmlns:pic="http://schemas.openxmlformats.org/drawingml/2006/picture">
+                  <pic:nvPicPr>
+                    <pic:cNvPr id="2028832859" name=""/>
+                    <pic:cNvPicPr/>
+                  </pic:nvPicPr>
+                  <pic:blipFill>
+                    <a:blip r:embed="rId20"/>
+                    <a:stretch>
+                      <a:fillRect/>
+                    </a:stretch>
+                  </pic:blipFill>
+                  <pic:spPr>
+                    <a:xfrm>
+                      <a:off x="0" y="0"/>
+                      <a:ext cx="5077534" cy="6496957"/>
+                    </a:xfrm>
+                    <a:prstGeom prst="rect">
+                      <a:avLst/>
+                    </a:prstGeom>
+                  </pic:spPr>
+                </pic:pic>
+              </a:graphicData>
+            </a:graphic>
+          </wp:inline>
+        </w:drawing>
+      </w:r>
+    </w:p>
+    <w:p/>
+    <w:p/>
+    <w:p/>
+    <w:bookmarkEnd w:id="4"/>
+    <w:p/>
+    <w:p/>
+    <w:p/>
+    <w:p>
+      <w:r>
+        <w:t>Ok, now this is just a short little tutorial here. But I want to stop here so that we can keep the Mirroring, and joining of the object inside of a separate tutorial.</w:t>
+      </w:r>
+    </w:p>
+    <w:p/>
+    <w:p/>
     <w:sectPr>
-      <w:headerReference w:type="default" r:id="rId22"/>
+      <w:headerReference w:type="default" r:id="rId21"/>
       <w:pgSz w:w="12240" w:h="15840"/>
       <w:pgMar w:top="1440" w:right="1440" w:bottom="1440" w:left="1440" w:header="720" w:footer="720" w:gutter="0"/>
       <w:cols w:space="720"/>
@@ -2616,7 +3023,6 @@
     <w:basedOn w:val="Heading1"/>
     <w:next w:val="Normal"/>
     <w:uiPriority w:val="39"/>
-    <w:semiHidden/>
     <w:unhideWhenUsed/>
     <w:qFormat/>
     <w:rsid w:val="00F6446E"/>
@@ -2991,6 +3397,18 @@
       <w:color w:val="954F72" w:themeColor="followedHyperlink"/>
       <w:u w:val="single"/>
     </w:rPr>
+  </w:style>
+  <w:style w:type="paragraph" w:styleId="TOC1">
+    <w:name w:val="toc 1"/>
+    <w:basedOn w:val="Normal"/>
+    <w:next w:val="Normal"/>
+    <w:autoRedefine/>
+    <w:uiPriority w:val="39"/>
+    <w:unhideWhenUsed/>
+    <w:rsid w:val="00230CC9"/>
+    <w:pPr>
+      <w:spacing w:after="100"/>
+    </w:pPr>
   </w:style>
 </w:styles>
 </file>
@@ -3335,4 +3753,16 @@
     </a:ext>
   </a:extLst>
 </a:theme>
+</file>
+
+<file path=customXml/item1.xml><?xml version="1.0" encoding="utf-8"?>
+<b:Sources xmlns:b="http://schemas.openxmlformats.org/officeDocument/2006/bibliography" xmlns="http://schemas.openxmlformats.org/officeDocument/2006/bibliography" SelectedStyle="\APASixthEditionOfficeOnline.xsl" StyleName="APA" Version="6"/>
+</file>
+
+<file path=customXml/itemProps1.xml><?xml version="1.0" encoding="utf-8"?>
+<ds:datastoreItem xmlns:ds="http://schemas.openxmlformats.org/officeDocument/2006/customXml" ds:itemID="{344B2978-6021-45AF-9A49-AF212450AB99}">
+  <ds:schemaRefs>
+    <ds:schemaRef ds:uri="http://schemas.openxmlformats.org/officeDocument/2006/bibliography"/>
+  </ds:schemaRefs>
+</ds:datastoreItem>
 </file>
</xml_diff>